<commit_message>
951980_1 Added 4th rephrasing KB
</commit_message>
<xml_diff>
--- a/KB-PDF-category/How to Add a Multi-Line Text Box field to a PDF in ASP.NET Core PDF.docx
+++ b/KB-PDF-category/How to Add a Multi-Line Text Box field to a PDF in ASP.NET Core PDF.docx
@@ -14,50 +14,34 @@
           <w:b/>
           <w:bCs/>
         </w:rPr>
-        <w:t>How to Add a Multi-Line Text Box field to a PDF in ASP.NET Core PDF</w:t>
+        <w:t>Enhance PDFs with Multi-Line Text Boxes</w:t>
       </w:r>
     </w:p>
     <w:p>
       <w:r>
-        <w:t>The Syncfusion Essential; PDF is a comprehensive, high-performance </w:t>
-      </w:r>
-      <w:hyperlink r:id="rId5" w:tgtFrame="_blank" w:history="1">
+        <w:t xml:space="preserve">Syncfusion Essential® PDF offers a high-performance </w:t>
+      </w:r>
+      <w:hyperlink r:id="rId5" w:history="1">
         <w:r>
           <w:rPr>
             <w:rStyle w:val="Hyperlink"/>
-            <w:b/>
-            <w:bCs/>
           </w:rPr>
-          <w:t>.NET PDF library</w:t>
+          <w:t>.NET library</w:t>
         </w:r>
       </w:hyperlink>
       <w:r>
-        <w:t> that enables you to create, read, and edit PDF documents. Using this library, you can be able to add text box using </w:t>
-      </w:r>
-      <w:proofErr w:type="spellStart"/>
-      <w:r>
-        <w:fldChar w:fldCharType="begin"/>
-      </w:r>
-      <w:r>
-        <w:instrText>HYPERLINK "https://help.syncfusion.com/cr/document-processing/Syncfusion.Pdf.Interactive.PdfTextBoxField.html" \t "_blank"</w:instrText>
-      </w:r>
-      <w:r>
-        <w:fldChar w:fldCharType="separate"/>
-      </w:r>
-      <w:r>
-        <w:rPr>
-          <w:rStyle w:val="Hyperlink"/>
-          <w:b/>
-          <w:bCs/>
-        </w:rPr>
-        <w:t>PdfTextBoxField</w:t>
-      </w:r>
-      <w:proofErr w:type="spellEnd"/>
-      <w:r>
-        <w:fldChar w:fldCharType="end"/>
-      </w:r>
-      <w:r>
-        <w:t> with multiline in the PDF document.</w:t>
+        <w:t xml:space="preserve"> that allows you to create, read, and edit PDF documents efficiently. This guide demonstrates how to add a multi-line text box using the </w:t>
+      </w:r>
+      <w:hyperlink r:id="rId6" w:history="1">
+        <w:r>
+          <w:rPr>
+            <w:rStyle w:val="Hyperlink"/>
+          </w:rPr>
+          <w:t>PdfTextBoxField</w:t>
+        </w:r>
+      </w:hyperlink>
+      <w:r>
+        <w:t xml:space="preserve"> in a PDF document</w:t>
       </w:r>
     </w:p>
     <w:p>
@@ -70,18 +54,34 @@
       </w:r>
     </w:p>
     <w:p>
-      <w:pPr>
-        <w:numPr>
-          <w:ilvl w:val="0"/>
-          <w:numId w:val="1"/>
-        </w:numPr>
-      </w:pPr>
-      <w:r>
-        <w:t>Create a new console application project.</w:t>
+      <w:r>
+        <w:t>1.</w:t>
+      </w:r>
+      <w:r>
+        <w:t xml:space="preserve"> </w:t>
+      </w:r>
+      <w:r>
+        <w:rPr>
+          <w:b/>
+          <w:bCs/>
+        </w:rPr>
+        <w:t>Create a Console Application</w:t>
+      </w:r>
+      <w:r>
+        <w:t>:</w:t>
+      </w:r>
+      <w:r>
+        <w:t xml:space="preserve"> </w:t>
+      </w:r>
+      <w:r>
+        <w:t>Start by setting up a new console application project in your development environment.</w:t>
       </w:r>
     </w:p>
     <w:p>
       <w:r>
+        <w:rPr>
+          <w:noProof/>
+        </w:rPr>
         <w:drawing>
           <wp:inline distT="0" distB="0" distL="0" distR="0" wp14:anchorId="351E5CC1" wp14:editId="774BB41C">
             <wp:extent cx="5943600" cy="4181475"/>
@@ -100,7 +100,7 @@
                     </pic:cNvPicPr>
                   </pic:nvPicPr>
                   <pic:blipFill>
-                    <a:blip r:embed="rId6">
+                    <a:blip r:embed="rId7">
                       <a:extLst>
                         <a:ext uri="{28A0092B-C50C-407E-A947-70E740481C1C}">
                           <a14:useLocalDpi xmlns:a14="http://schemas.microsoft.com/office/drawing/2010/main" val="0"/>
@@ -133,62 +133,48 @@
       </w:r>
     </w:p>
     <w:p>
-      <w:pPr>
-        <w:numPr>
-          <w:ilvl w:val="0"/>
-          <w:numId w:val="1"/>
-        </w:numPr>
-      </w:pPr>
-      <w:r>
-        <w:t>Install the </w:t>
-      </w:r>
-      <w:proofErr w:type="spellStart"/>
-      <w:r>
-        <w:fldChar w:fldCharType="begin"/>
-      </w:r>
-      <w:r>
-        <w:instrText>HYPERLINK "https://www.nuget.org/packages/Syncfusion.Pdf.Net.Core" \t "_blank"</w:instrText>
-      </w:r>
-      <w:r>
-        <w:fldChar w:fldCharType="separate"/>
+      <w:r>
+        <w:t>2.</w:t>
+      </w:r>
+      <w:r>
+        <w:t xml:space="preserve"> </w:t>
       </w:r>
       <w:r>
         <w:rPr>
-          <w:rStyle w:val="Hyperlink"/>
           <w:b/>
           <w:bCs/>
         </w:rPr>
-        <w:t>Syncfusion.Pdf.Net.Core</w:t>
-      </w:r>
-      <w:proofErr w:type="spellEnd"/>
-      <w:r>
-        <w:fldChar w:fldCharType="end"/>
-      </w:r>
-      <w:r>
-        <w:t> NuGet package as a reference in your console application from </w:t>
-      </w:r>
-      <w:hyperlink r:id="rId7" w:tgtFrame="_blank" w:history="1">
+        <w:t>Add Syncfusion NuGet Package</w:t>
+      </w:r>
+      <w:r>
+        <w:t xml:space="preserve">: </w:t>
+      </w:r>
+      <w:r>
+        <w:t xml:space="preserve">Install the </w:t>
+      </w:r>
+      <w:hyperlink r:id="rId8" w:history="1">
         <w:r>
           <w:rPr>
             <w:rStyle w:val="Hyperlink"/>
-            <w:b/>
-            <w:bCs/>
           </w:rPr>
-          <w:t>Nuget.org</w:t>
+          <w:t>Syncfusion.Pdf.Net.Core</w:t>
         </w:r>
       </w:hyperlink>
       <w:r>
-        <w:t>.</w:t>
+        <w:t xml:space="preserve"> package from NuGet to your project.</w:t>
       </w:r>
     </w:p>
     <w:p>
       <w:r>
+        <w:rPr>
+          <w:noProof/>
+        </w:rPr>
         <w:lastRenderedPageBreak/>
         <w:drawing>
-          <wp:inline distT="0" distB="0" distL="0" distR="0" wp14:anchorId="68D925F6" wp14:editId="2E498F1C">
-            <wp:extent cx="5943600" cy="2113915"/>
-            <wp:effectExtent l="0" t="0" r="0" b="635"/>
-            <wp:docPr id="1788820551" name="Picture 5" descr="A screenshot of a computer&#10;&#10;AI-generated content may be incorrect."/>
+          <wp:inline distT="0" distB="0" distL="0" distR="0" wp14:anchorId="6DB8A108" wp14:editId="3A1944C3">
+            <wp:extent cx="5943600" cy="2978785"/>
+            <wp:effectExtent l="0" t="0" r="0" b="0"/>
+            <wp:docPr id="2116618621" name="Picture 1" descr="Install NuGet package"/>
             <wp:cNvGraphicFramePr>
               <a:graphicFrameLocks xmlns:a="http://schemas.openxmlformats.org/drawingml/2006/main" noChangeAspect="1"/>
             </wp:cNvGraphicFramePr>
@@ -196,13 +182,13 @@
               <a:graphicData uri="http://schemas.openxmlformats.org/drawingml/2006/picture">
                 <pic:pic xmlns:pic="http://schemas.openxmlformats.org/drawingml/2006/picture">
                   <pic:nvPicPr>
-                    <pic:cNvPr id="1788820551" name="Picture 5" descr="A screenshot of a computer&#10;&#10;AI-generated content may be incorrect."/>
+                    <pic:cNvPr id="0" name="Picture 1" descr="Install NuGet package"/>
                     <pic:cNvPicPr>
                       <a:picLocks noChangeAspect="1" noChangeArrowheads="1"/>
                     </pic:cNvPicPr>
                   </pic:nvPicPr>
                   <pic:blipFill>
-                    <a:blip r:embed="rId8">
+                    <a:blip r:embed="rId9">
                       <a:extLst>
                         <a:ext uri="{28A0092B-C50C-407E-A947-70E740481C1C}">
                           <a14:useLocalDpi xmlns:a14="http://schemas.microsoft.com/office/drawing/2010/main" val="0"/>
@@ -217,7 +203,7 @@
                   <pic:spPr bwMode="auto">
                     <a:xfrm>
                       <a:off x="0" y="0"/>
-                      <a:ext cx="5943600" cy="2113915"/>
+                      <a:ext cx="5943600" cy="2978785"/>
                     </a:xfrm>
                     <a:prstGeom prst="rect">
                       <a:avLst/>
@@ -235,16 +221,28 @@
       </w:r>
     </w:p>
     <w:p>
-      <w:pPr>
-        <w:numPr>
-          <w:ilvl w:val="0"/>
-          <w:numId w:val="1"/>
-        </w:numPr>
-      </w:pPr>
-      <w:r>
-        <w:t>Include the following namespaces in the </w:t>
-      </w:r>
-      <w:proofErr w:type="spellStart"/>
+      <w:r>
+        <w:t>3.</w:t>
+      </w:r>
+      <w:r>
+        <w:t xml:space="preserve"> </w:t>
+      </w:r>
+      <w:r>
+        <w:rPr>
+          <w:b/>
+          <w:bCs/>
+        </w:rPr>
+        <w:t>Include Required Namespaces</w:t>
+      </w:r>
+      <w:r>
+        <w:t>:</w:t>
+      </w:r>
+      <w:r>
+        <w:t xml:space="preserve"> </w:t>
+      </w:r>
+      <w:r>
+        <w:t xml:space="preserve">In the </w:t>
+      </w:r>
       <w:r>
         <w:rPr>
           <w:b/>
@@ -252,12 +250,20 @@
         </w:rPr>
         <w:t>Program.cs</w:t>
       </w:r>
-      <w:proofErr w:type="spellEnd"/>
-      <w:r>
-        <w:t> file.</w:t>
+      <w:r>
+        <w:t xml:space="preserve"> file, add these namespaces</w:t>
       </w:r>
     </w:p>
     <w:p>
+      <w:pPr>
+        <w:tabs>
+          <w:tab w:val="left" w:pos="4044"/>
+        </w:tabs>
+        <w:rPr>
+          <w:b/>
+          <w:bCs/>
+        </w:rPr>
+      </w:pPr>
       <w:r>
         <w:rPr>
           <w:b/>
@@ -266,119 +272,117 @@
         <w:t>C#</w:t>
       </w:r>
     </w:p>
+    <w:tbl>
+      <w:tblPr>
+        <w:tblStyle w:val="TableGrid"/>
+        <w:tblW w:w="0" w:type="auto"/>
+        <w:tblLook w:val="04A0" w:firstRow="1" w:lastRow="0" w:firstColumn="1" w:lastColumn="0" w:noHBand="0" w:noVBand="1"/>
+      </w:tblPr>
+      <w:tblGrid>
+        <w:gridCol w:w="9350"/>
+      </w:tblGrid>
+      <w:tr>
+        <w:tc>
+          <w:tcPr>
+            <w:tcW w:w="9350" w:type="dxa"/>
+          </w:tcPr>
+          <w:p>
+            <w:r>
+              <w:rPr>
+                <w:b/>
+                <w:bCs/>
+              </w:rPr>
+              <w:t>using</w:t>
+            </w:r>
+            <w:r>
+              <w:t xml:space="preserve"> Syncfusion.Pdf;</w:t>
+            </w:r>
+          </w:p>
+          <w:p>
+            <w:r>
+              <w:rPr>
+                <w:b/>
+                <w:bCs/>
+              </w:rPr>
+              <w:t>using</w:t>
+            </w:r>
+            <w:r>
+              <w:t xml:space="preserve"> Syncfusion.Pdf.Graphics;</w:t>
+            </w:r>
+          </w:p>
+          <w:p>
+            <w:r>
+              <w:rPr>
+                <w:b/>
+                <w:bCs/>
+              </w:rPr>
+              <w:t>using</w:t>
+            </w:r>
+            <w:r>
+              <w:t xml:space="preserve"> Syncfusion.Drawing;</w:t>
+            </w:r>
+          </w:p>
+          <w:p>
+            <w:r>
+              <w:rPr>
+                <w:b/>
+                <w:bCs/>
+              </w:rPr>
+              <w:t>using</w:t>
+            </w:r>
+            <w:r>
+              <w:t xml:space="preserve"> System.IO;</w:t>
+            </w:r>
+          </w:p>
+        </w:tc>
+      </w:tr>
+    </w:tbl>
     <w:p>
+      <w:pPr>
+        <w:tabs>
+          <w:tab w:val="left" w:pos="4044"/>
+        </w:tabs>
+      </w:pPr>
       <w:r>
         <w:rPr>
           <w:b/>
           <w:bCs/>
         </w:rPr>
-        <w:t>using</w:t>
-      </w:r>
-      <w:r>
+        <w:tab/>
         <w:t xml:space="preserve"> </w:t>
       </w:r>
-      <w:proofErr w:type="spellStart"/>
-      <w:r>
-        <w:t>Syncfusion.</w:t>
-      </w:r>
-      <w:proofErr w:type="gramStart"/>
-      <w:r>
-        <w:t>Pdf</w:t>
-      </w:r>
-      <w:proofErr w:type="spellEnd"/>
-      <w:r>
-        <w:t>;</w:t>
-      </w:r>
-      <w:proofErr w:type="gramEnd"/>
     </w:p>
     <w:p>
+      <w:r>
+        <w:t>4.</w:t>
+      </w:r>
+      <w:r>
+        <w:t xml:space="preserve"> </w:t>
+      </w:r>
       <w:r>
         <w:rPr>
           <w:b/>
           <w:bCs/>
         </w:rPr>
-        <w:t>using</w:t>
+        <w:t>Implement Multi-Line Text Box</w:t>
+      </w:r>
+      <w:r>
+        <w:t>:</w:t>
       </w:r>
       <w:r>
         <w:t xml:space="preserve"> </w:t>
       </w:r>
-      <w:proofErr w:type="spellStart"/>
-      <w:proofErr w:type="gramStart"/>
-      <w:r>
-        <w:t>Syncfusion.Pdf.Graphics</w:t>
-      </w:r>
-      <w:proofErr w:type="spellEnd"/>
-      <w:proofErr w:type="gramEnd"/>
-      <w:r>
-        <w:t>;</w:t>
+      <w:r>
+        <w:t>Use the following code to create a multi-line text box in your PDF document</w:t>
       </w:r>
     </w:p>
     <w:p>
-      <w:r>
+      <w:pPr>
         <w:rPr>
           <w:b/>
           <w:bCs/>
         </w:rPr>
-        <w:t>using</w:t>
-      </w:r>
-      <w:r>
-        <w:t xml:space="preserve"> </w:t>
-      </w:r>
-      <w:proofErr w:type="spellStart"/>
-      <w:r>
-        <w:t>Syncfusion.</w:t>
-      </w:r>
-      <w:proofErr w:type="gramStart"/>
-      <w:r>
-        <w:t>Drawing</w:t>
-      </w:r>
-      <w:proofErr w:type="spellEnd"/>
-      <w:r>
-        <w:t>;</w:t>
-      </w:r>
-      <w:proofErr w:type="gramEnd"/>
-    </w:p>
-    <w:p>
-      <w:r>
-        <w:rPr>
-          <w:b/>
-          <w:bCs/>
-        </w:rPr>
-        <w:t>using</w:t>
-      </w:r>
-      <w:r>
-        <w:t xml:space="preserve"> </w:t>
-      </w:r>
-      <w:proofErr w:type="gramStart"/>
-      <w:r>
-        <w:t>System.IO;</w:t>
-      </w:r>
-      <w:proofErr w:type="gramEnd"/>
-    </w:p>
-    <w:p>
-      <w:pPr>
-        <w:numPr>
-          <w:ilvl w:val="0"/>
-          <w:numId w:val="2"/>
-        </w:numPr>
       </w:pPr>
-      <w:r>
-        <w:t>Use the following code sample in </w:t>
-      </w:r>
-      <w:proofErr w:type="spellStart"/>
-      <w:r>
-        <w:rPr>
-          <w:b/>
-          <w:bCs/>
-        </w:rPr>
-        <w:t>Program.cs</w:t>
-      </w:r>
-      <w:proofErr w:type="spellEnd"/>
-      <w:r>
-        <w:t> to create a multiline text box in PDF document.</w:t>
-      </w:r>
-    </w:p>
-    <w:p>
       <w:r>
         <w:rPr>
           <w:b/>
@@ -387,457 +391,153 @@
         <w:t>C#</w:t>
       </w:r>
     </w:p>
-    <w:p>
-      <w:r>
-        <w:t>// Create a new PDF document</w:t>
-      </w:r>
-    </w:p>
-    <w:p>
-      <w:proofErr w:type="spellStart"/>
-      <w:r>
-        <w:t>PdfDocument</w:t>
-      </w:r>
-      <w:proofErr w:type="spellEnd"/>
-      <w:r>
-        <w:t xml:space="preserve"> document = </w:t>
-      </w:r>
-      <w:r>
-        <w:rPr>
-          <w:b/>
-          <w:bCs/>
-        </w:rPr>
-        <w:t>new</w:t>
-      </w:r>
-      <w:r>
-        <w:t xml:space="preserve"> </w:t>
-      </w:r>
-      <w:proofErr w:type="spellStart"/>
-      <w:proofErr w:type="gramStart"/>
-      <w:r>
-        <w:t>PdfDocument</w:t>
-      </w:r>
-      <w:proofErr w:type="spellEnd"/>
-      <w:r>
-        <w:t>();</w:t>
-      </w:r>
-      <w:proofErr w:type="gramEnd"/>
-    </w:p>
-    <w:p>
-      <w:r>
-        <w:t>// Creates a new page and adds to the document</w:t>
-      </w:r>
-    </w:p>
-    <w:p>
-      <w:proofErr w:type="spellStart"/>
-      <w:r>
-        <w:t>PdfPage</w:t>
-      </w:r>
-      <w:proofErr w:type="spellEnd"/>
-      <w:r>
-        <w:t xml:space="preserve"> page = </w:t>
-      </w:r>
-      <w:proofErr w:type="spellStart"/>
-      <w:proofErr w:type="gramStart"/>
-      <w:r>
-        <w:t>document.Pages.Add</w:t>
-      </w:r>
-      <w:proofErr w:type="spellEnd"/>
-      <w:proofErr w:type="gramEnd"/>
-      <w:r>
-        <w:t>(</w:t>
-      </w:r>
-      <w:proofErr w:type="gramStart"/>
-      <w:r>
-        <w:t>);</w:t>
-      </w:r>
-      <w:proofErr w:type="gramEnd"/>
-    </w:p>
-    <w:p>
-      <w:r>
-        <w:t>// Create a standard font to be used in the text field</w:t>
-      </w:r>
-    </w:p>
-    <w:p>
-      <w:proofErr w:type="spellStart"/>
-      <w:r>
-        <w:t>PdfFont</w:t>
-      </w:r>
-      <w:proofErr w:type="spellEnd"/>
-      <w:r>
-        <w:t xml:space="preserve"> font = </w:t>
-      </w:r>
-      <w:r>
-        <w:rPr>
-          <w:b/>
-          <w:bCs/>
-        </w:rPr>
-        <w:t>new</w:t>
-      </w:r>
-      <w:r>
-        <w:t xml:space="preserve"> </w:t>
-      </w:r>
-      <w:proofErr w:type="spellStart"/>
-      <w:proofErr w:type="gramStart"/>
-      <w:r>
-        <w:t>PdfStandardFont</w:t>
-      </w:r>
-      <w:proofErr w:type="spellEnd"/>
-      <w:r>
-        <w:t>(</w:t>
-      </w:r>
-      <w:proofErr w:type="spellStart"/>
-      <w:proofErr w:type="gramEnd"/>
-      <w:r>
-        <w:t>PdfFontFamily.Courier</w:t>
-      </w:r>
-      <w:proofErr w:type="spellEnd"/>
-      <w:r>
-        <w:t>, 12f</w:t>
-      </w:r>
-      <w:proofErr w:type="gramStart"/>
-      <w:r>
-        <w:t>);</w:t>
-      </w:r>
-      <w:proofErr w:type="gramEnd"/>
-    </w:p>
-    <w:p>
-      <w:r>
-        <w:t>// Create a text box field and add it to the page with a name</w:t>
-      </w:r>
-    </w:p>
-    <w:p>
-      <w:proofErr w:type="spellStart"/>
-      <w:r>
-        <w:t>PdfTextBoxField</w:t>
-      </w:r>
-      <w:proofErr w:type="spellEnd"/>
-      <w:r>
-        <w:t xml:space="preserve"> </w:t>
-      </w:r>
-      <w:proofErr w:type="spellStart"/>
-      <w:r>
-        <w:t>textBoxField</w:t>
-      </w:r>
-      <w:proofErr w:type="spellEnd"/>
-      <w:r>
-        <w:t xml:space="preserve"> = </w:t>
-      </w:r>
-      <w:r>
-        <w:rPr>
-          <w:b/>
-          <w:bCs/>
-        </w:rPr>
-        <w:t>new</w:t>
-      </w:r>
-      <w:r>
-        <w:t xml:space="preserve"> </w:t>
-      </w:r>
-      <w:proofErr w:type="spellStart"/>
-      <w:proofErr w:type="gramStart"/>
-      <w:r>
-        <w:t>PdfTextBoxField</w:t>
-      </w:r>
-      <w:proofErr w:type="spellEnd"/>
-      <w:r>
-        <w:t>(</w:t>
-      </w:r>
-      <w:proofErr w:type="gramEnd"/>
-      <w:r>
-        <w:t>page, "FirstName"</w:t>
-      </w:r>
-      <w:proofErr w:type="gramStart"/>
-      <w:r>
-        <w:t>);</w:t>
-      </w:r>
-      <w:proofErr w:type="gramEnd"/>
-    </w:p>
-    <w:p>
-      <w:r>
-        <w:t>// Set the bounds (position and size) of the text box field</w:t>
-      </w:r>
-    </w:p>
-    <w:p>
-      <w:proofErr w:type="spellStart"/>
-      <w:r>
-        <w:t>textBoxField.Bounds</w:t>
-      </w:r>
-      <w:proofErr w:type="spellEnd"/>
-      <w:r>
-        <w:t xml:space="preserve"> = </w:t>
-      </w:r>
-      <w:r>
-        <w:rPr>
-          <w:b/>
-          <w:bCs/>
-        </w:rPr>
-        <w:t>new</w:t>
-      </w:r>
-      <w:r>
-        <w:t xml:space="preserve"> </w:t>
-      </w:r>
-      <w:proofErr w:type="spellStart"/>
-      <w:proofErr w:type="gramStart"/>
-      <w:r>
-        <w:t>RectangleF</w:t>
-      </w:r>
-      <w:proofErr w:type="spellEnd"/>
-      <w:r>
-        <w:t>(</w:t>
-      </w:r>
-      <w:proofErr w:type="gramEnd"/>
-      <w:r>
-        <w:t>0, 0, 200, 50</w:t>
-      </w:r>
-      <w:proofErr w:type="gramStart"/>
-      <w:r>
-        <w:t>);</w:t>
-      </w:r>
-      <w:proofErr w:type="gramEnd"/>
-    </w:p>
+    <w:tbl>
+      <w:tblPr>
+        <w:tblStyle w:val="TableGrid"/>
+        <w:tblW w:w="0" w:type="auto"/>
+        <w:tblLook w:val="04A0" w:firstRow="1" w:lastRow="0" w:firstColumn="1" w:lastColumn="0" w:noHBand="0" w:noVBand="1"/>
+      </w:tblPr>
+      <w:tblGrid>
+        <w:gridCol w:w="9350"/>
+      </w:tblGrid>
+      <w:tr>
+        <w:tc>
+          <w:tcPr>
+            <w:tcW w:w="9350" w:type="dxa"/>
+          </w:tcPr>
+          <w:p>
+            <w:r>
+              <w:t>// Create a new PDF document</w:t>
+            </w:r>
+          </w:p>
+          <w:p>
+            <w:r>
+              <w:t>PdfDocument document = new PdfDocument();</w:t>
+            </w:r>
+          </w:p>
+          <w:p>
+            <w:r>
+              <w:t>// Creates a new page and adds it to the document</w:t>
+            </w:r>
+          </w:p>
+          <w:p>
+            <w:r>
+              <w:t>PdfPage page = document.Pages.Add();</w:t>
+            </w:r>
+          </w:p>
+          <w:p>
+            <w:r>
+              <w:t>// Create a standard font to be used in the text field</w:t>
+            </w:r>
+          </w:p>
+          <w:p>
+            <w:r>
+              <w:t>PdfFont font = new PdfStandardFont(PdfFontFamily.Courier, 12f);</w:t>
+            </w:r>
+          </w:p>
+          <w:p>
+            <w:r>
+              <w:t>// Create a text box field and add it to the page with a name</w:t>
+            </w:r>
+          </w:p>
+          <w:p>
+            <w:r>
+              <w:t>PdfTextBoxField textBoxField = new PdfTextBoxField(page, "FirstName");</w:t>
+            </w:r>
+          </w:p>
+          <w:p>
+            <w:r>
+              <w:t>// Set the bounds (position and size) of the text box field</w:t>
+            </w:r>
+          </w:p>
+          <w:p>
+            <w:r>
+              <w:t>textBoxField.Bounds = new RectangleF(0, 0, 200, 50);</w:t>
+            </w:r>
+          </w:p>
+          <w:p>
+            <w:r>
+              <w:t>// Enable multiline functionality for the text box (allows multiple lines of text)</w:t>
+            </w:r>
+          </w:p>
+          <w:p>
+            <w:r>
+              <w:t>textBoxField.Multiline = true;</w:t>
+            </w:r>
+          </w:p>
+          <w:p>
+            <w:r>
+              <w:t>// Set the initial text inside the text box field</w:t>
+            </w:r>
+          </w:p>
+          <w:p>
+            <w:r>
+              <w:lastRenderedPageBreak/>
+              <w:t>textBoxField.Text = "Essential PDF allows you to create and manage the form (AcroForm) in PDF document by using PdfForm class. The PdfFormFieldCollection class represents the entire field collection of the form.";</w:t>
+            </w:r>
+          </w:p>
+          <w:p>
+            <w:r>
+              <w:t>// Add the text box field to the form field collection in the document</w:t>
+            </w:r>
+          </w:p>
+          <w:p>
+            <w:r>
+              <w:t>document.Form.Fields.Add(textBoxField);</w:t>
+            </w:r>
+          </w:p>
+          <w:p>
+            <w:r>
+              <w:t>// Create a FileStream to save the document</w:t>
+            </w:r>
+          </w:p>
+          <w:p>
+            <w:r>
+              <w:t>using (FileStream stream = new FileStream("Output.pdf", FileMode.Create, FileAccess.Write))</w:t>
+            </w:r>
+          </w:p>
+          <w:p>
+            <w:r>
+              <w:t>{</w:t>
+            </w:r>
+          </w:p>
+          <w:p>
+            <w:r>
+              <w:t xml:space="preserve">  // Save the PDF document to the file stream</w:t>
+            </w:r>
+          </w:p>
+          <w:p>
+            <w:r>
+              <w:t xml:space="preserve">  document.Save(stream);</w:t>
+            </w:r>
+          </w:p>
+          <w:p>
+            <w:r>
+              <w:t>}</w:t>
+            </w:r>
+          </w:p>
+          <w:p>
+            <w:r>
+              <w:t>// Close the document</w:t>
+            </w:r>
+          </w:p>
+          <w:p>
+            <w:r>
+              <w:t>document.Close(true);</w:t>
+            </w:r>
+          </w:p>
+        </w:tc>
+      </w:tr>
+    </w:tbl>
     <w:p/>
     <w:p>
       <w:r>
-        <w:t>// Enable multiline functionality for the text box (allows multiple lines of text)</w:t>
-      </w:r>
-    </w:p>
-    <w:p>
-      <w:proofErr w:type="spellStart"/>
-      <w:r>
-        <w:t>textBoxField.Multiline</w:t>
-      </w:r>
-      <w:proofErr w:type="spellEnd"/>
-      <w:r>
-        <w:t xml:space="preserve"> = </w:t>
-      </w:r>
-      <w:proofErr w:type="gramStart"/>
-      <w:r>
-        <w:t>true;</w:t>
-      </w:r>
-      <w:proofErr w:type="gramEnd"/>
-    </w:p>
-    <w:p/>
-    <w:p>
-      <w:r>
-        <w:t>// Set the initial text inside the text box field</w:t>
-      </w:r>
-    </w:p>
-    <w:p>
-      <w:proofErr w:type="spellStart"/>
-      <w:r>
-        <w:t>textBoxField.Text</w:t>
-      </w:r>
-      <w:proofErr w:type="spellEnd"/>
-      <w:r>
-        <w:t xml:space="preserve"> = "Essential PDF allows you to create and manage the form (</w:t>
-      </w:r>
-      <w:proofErr w:type="spellStart"/>
-      <w:r>
-        <w:t>AcroForm</w:t>
-      </w:r>
-      <w:proofErr w:type="spellEnd"/>
-      <w:r>
-        <w:t xml:space="preserve">) in PDF document by using </w:t>
-      </w:r>
-      <w:proofErr w:type="spellStart"/>
-      <w:r>
-        <w:t>PdfForm</w:t>
-      </w:r>
-      <w:proofErr w:type="spellEnd"/>
-      <w:r>
-        <w:t xml:space="preserve"> class. The </w:t>
-      </w:r>
-      <w:proofErr w:type="spellStart"/>
-      <w:r>
-        <w:t>PdfFormFieldCollection</w:t>
-      </w:r>
-      <w:proofErr w:type="spellEnd"/>
-      <w:r>
-        <w:t xml:space="preserve"> class represents the entire field collection of the form.</w:t>
-      </w:r>
-      <w:proofErr w:type="gramStart"/>
-      <w:r>
-        <w:t>";</w:t>
-      </w:r>
-      <w:proofErr w:type="gramEnd"/>
-    </w:p>
-    <w:p>
-      <w:r>
-        <w:t xml:space="preserve">// Add the text </w:t>
-      </w:r>
-      <w:proofErr w:type="gramStart"/>
-      <w:r>
-        <w:t>box field</w:t>
-      </w:r>
-      <w:proofErr w:type="gramEnd"/>
-      <w:r>
-        <w:t xml:space="preserve"> to the form field collection in the document</w:t>
-      </w:r>
-    </w:p>
-    <w:p>
-      <w:proofErr w:type="spellStart"/>
-      <w:proofErr w:type="gramStart"/>
-      <w:r>
-        <w:t>document.Form.Fields</w:t>
-      </w:r>
-      <w:proofErr w:type="gramEnd"/>
-      <w:r>
-        <w:t>.Add</w:t>
-      </w:r>
-      <w:proofErr w:type="spellEnd"/>
-      <w:r>
-        <w:t>(</w:t>
-      </w:r>
-      <w:proofErr w:type="spellStart"/>
-      <w:r>
-        <w:t>textBoxField</w:t>
-      </w:r>
-      <w:proofErr w:type="spellEnd"/>
-      <w:proofErr w:type="gramStart"/>
-      <w:r>
-        <w:t>);</w:t>
-      </w:r>
-      <w:proofErr w:type="gramEnd"/>
-    </w:p>
-    <w:p/>
-    <w:p>
-      <w:r>
-        <w:t xml:space="preserve">// Create a </w:t>
-      </w:r>
-      <w:proofErr w:type="spellStart"/>
-      <w:r>
-        <w:t>FileStream</w:t>
-      </w:r>
-      <w:proofErr w:type="spellEnd"/>
-      <w:r>
-        <w:t xml:space="preserve"> to save the document</w:t>
-      </w:r>
-    </w:p>
-    <w:p>
-      <w:r>
-        <w:rPr>
-          <w:b/>
-          <w:bCs/>
-        </w:rPr>
-        <w:t>using</w:t>
-      </w:r>
-      <w:r>
-        <w:t xml:space="preserve"> (</w:t>
-      </w:r>
-      <w:proofErr w:type="spellStart"/>
-      <w:proofErr w:type="gramStart"/>
-      <w:r>
-        <w:t>FileStream</w:t>
-      </w:r>
-      <w:proofErr w:type="spellEnd"/>
-      <w:r>
-        <w:t xml:space="preserve"> stream</w:t>
-      </w:r>
-      <w:proofErr w:type="gramEnd"/>
-      <w:r>
-        <w:t xml:space="preserve">= </w:t>
-      </w:r>
-      <w:r>
-        <w:rPr>
-          <w:b/>
-          <w:bCs/>
-        </w:rPr>
-        <w:t>new</w:t>
+        <w:t>A complete working sample can be downloaded from</w:t>
       </w:r>
       <w:r>
         <w:t xml:space="preserve"> </w:t>
       </w:r>
-      <w:proofErr w:type="spellStart"/>
-      <w:proofErr w:type="gramStart"/>
-      <w:r>
-        <w:t>FileStream</w:t>
-      </w:r>
-      <w:proofErr w:type="spellEnd"/>
-      <w:r>
-        <w:t>(</w:t>
-      </w:r>
-      <w:proofErr w:type="gramEnd"/>
-      <w:r>
-        <w:t xml:space="preserve">"Output.pdf", </w:t>
-      </w:r>
-      <w:proofErr w:type="spellStart"/>
-      <w:r>
-        <w:t>FileMode.Create</w:t>
-      </w:r>
-      <w:proofErr w:type="spellEnd"/>
-      <w:r>
-        <w:t xml:space="preserve">, </w:t>
-      </w:r>
-      <w:proofErr w:type="spellStart"/>
-      <w:r>
-        <w:t>FileAccess.Write</w:t>
-      </w:r>
-      <w:proofErr w:type="spellEnd"/>
-      <w:r>
-        <w:t>))</w:t>
-      </w:r>
-    </w:p>
-    <w:p>
-      <w:r>
-        <w:t>{</w:t>
-      </w:r>
-    </w:p>
-    <w:p>
-      <w:r>
-        <w:t xml:space="preserve">  // Save the PDF document to the memory stream</w:t>
-      </w:r>
-    </w:p>
-    <w:p>
-      <w:r>
-        <w:t xml:space="preserve">  </w:t>
-      </w:r>
-      <w:proofErr w:type="spellStart"/>
-      <w:proofErr w:type="gramStart"/>
-      <w:r>
-        <w:t>document.Save</w:t>
-      </w:r>
-      <w:proofErr w:type="spellEnd"/>
-      <w:proofErr w:type="gramEnd"/>
-      <w:r>
-        <w:t>(stream</w:t>
-      </w:r>
-      <w:proofErr w:type="gramStart"/>
-      <w:r>
-        <w:t>);</w:t>
-      </w:r>
-      <w:proofErr w:type="gramEnd"/>
-    </w:p>
-    <w:p>
-      <w:r>
-        <w:t>}</w:t>
-      </w:r>
-    </w:p>
-    <w:p>
-      <w:r>
-        <w:t>// Close the document</w:t>
-      </w:r>
-    </w:p>
-    <w:p>
-      <w:proofErr w:type="spellStart"/>
-      <w:proofErr w:type="gramStart"/>
-      <w:r>
-        <w:t>document.Close</w:t>
-      </w:r>
-      <w:proofErr w:type="spellEnd"/>
-      <w:proofErr w:type="gramEnd"/>
-      <w:r>
-        <w:t>(true</w:t>
-      </w:r>
-      <w:proofErr w:type="gramStart"/>
-      <w:r>
-        <w:t>);</w:t>
-      </w:r>
-      <w:proofErr w:type="gramEnd"/>
-    </w:p>
-    <w:p>
-      <w:r>
-        <w:t>A complete working sample is available for download from </w:t>
-      </w:r>
-      <w:hyperlink r:id="rId9" w:tgtFrame="_blank" w:history="1">
+      <w:hyperlink r:id="rId10" w:tgtFrame="_blank" w:history="1">
         <w:r>
           <w:rPr>
             <w:rStyle w:val="Hyperlink"/>
@@ -853,14 +553,17 @@
     </w:p>
     <w:p>
       <w:r>
-        <w:t>By executing the program, you will generate the following PDF document.</w:t>
-      </w:r>
-    </w:p>
-    <w:p>
-      <w:r>
-        <w:lastRenderedPageBreak/>
+        <w:t>By executing the program, the output PDF document will be generated as shown below</w:t>
+      </w:r>
+      <w:r>
+        <w:t>:</w:t>
+      </w:r>
+      <w:r>
+        <w:rPr>
+          <w:noProof/>
+        </w:rPr>
         <w:drawing>
-          <wp:inline distT="0" distB="0" distL="0" distR="0" wp14:anchorId="6D924401" wp14:editId="4A981E98">
+          <wp:inline distT="0" distB="0" distL="0" distR="0" wp14:anchorId="6D924401" wp14:editId="25E04BD3">
             <wp:extent cx="5943600" cy="2590800"/>
             <wp:effectExtent l="0" t="0" r="0" b="0"/>
             <wp:docPr id="645681111" name="Picture 4" descr="A screenshot of a computer&#10;&#10;AI-generated content may be incorrect."/>
@@ -877,7 +580,7 @@
                     </pic:cNvPicPr>
                   </pic:nvPicPr>
                   <pic:blipFill>
-                    <a:blip r:embed="rId10" cstate="print">
+                    <a:blip r:embed="rId11" cstate="print">
                       <a:extLst>
                         <a:ext uri="{28A0092B-C50C-407E-A947-70E740481C1C}">
                           <a14:useLocalDpi xmlns:a14="http://schemas.microsoft.com/office/drawing/2010/main" val="0"/>
@@ -913,7 +616,7 @@
       <w:r>
         <w:t>Take a moment to peruse the </w:t>
       </w:r>
-      <w:hyperlink r:id="rId11" w:tgtFrame="_blank" w:tooltip="documentation" w:history="1">
+      <w:hyperlink r:id="rId12" w:tgtFrame="_blank" w:tooltip="documentation" w:history="1">
         <w:r>
           <w:rPr>
             <w:rStyle w:val="Hyperlink"/>
@@ -939,26 +642,14 @@
         <w:br/>
         <w:t xml:space="preserve">I hope you enjoyed </w:t>
       </w:r>
-      <w:proofErr w:type="gramStart"/>
-      <w:r>
-        <w:t>learning on</w:t>
-      </w:r>
-      <w:proofErr w:type="gramEnd"/>
-      <w:r>
-        <w:t xml:space="preserve"> how to add a multi-line text box field to a PDF in </w:t>
-      </w:r>
-      <w:hyperlink r:id="rId12" w:tgtFrame="_blank" w:history="1">
-        <w:r>
-          <w:rPr>
-            <w:rStyle w:val="Hyperlink"/>
-            <w:b/>
-            <w:bCs/>
-          </w:rPr>
-          <w:t>ASP.NET</w:t>
-        </w:r>
-      </w:hyperlink>
-      <w:r>
-        <w:t> Core PDF.</w:t>
+      <w:r>
+        <w:t>learning</w:t>
+      </w:r>
+      <w:r>
+        <w:t xml:space="preserve"> how to add a multi-line text box field to a </w:t>
+      </w:r>
+      <w:r>
+        <w:t>PDF document.</w:t>
       </w:r>
     </w:p>
     <w:p>
@@ -1007,6 +698,7 @@
     </w:p>
     <w:p>
       <w:r>
+        <w:lastRenderedPageBreak/>
         <w:t>For current customers, you can check out our components from the </w:t>
       </w:r>
       <w:hyperlink r:id="rId16" w:tgtFrame="_blank" w:history="1">
@@ -2267,6 +1959,37 @@
       <w:shd w:val="clear" w:color="auto" w:fill="E1DFDD"/>
     </w:rPr>
   </w:style>
+  <w:style w:type="character" w:styleId="FollowedHyperlink">
+    <w:name w:val="FollowedHyperlink"/>
+    <w:basedOn w:val="DefaultParagraphFont"/>
+    <w:uiPriority w:val="99"/>
+    <w:semiHidden/>
+    <w:unhideWhenUsed/>
+    <w:rsid w:val="00B64209"/>
+    <w:rPr>
+      <w:color w:val="96607D" w:themeColor="followedHyperlink"/>
+      <w:u w:val="single"/>
+    </w:rPr>
+  </w:style>
+  <w:style w:type="table" w:styleId="TableGrid">
+    <w:name w:val="Table Grid"/>
+    <w:basedOn w:val="TableNormal"/>
+    <w:uiPriority w:val="39"/>
+    <w:rsid w:val="00B64209"/>
+    <w:pPr>
+      <w:spacing w:after="0" w:line="240" w:lineRule="auto"/>
+    </w:pPr>
+    <w:tblPr>
+      <w:tblBorders>
+        <w:top w:val="single" w:sz="4" w:space="0" w:color="auto"/>
+        <w:left w:val="single" w:sz="4" w:space="0" w:color="auto"/>
+        <w:bottom w:val="single" w:sz="4" w:space="0" w:color="auto"/>
+        <w:right w:val="single" w:sz="4" w:space="0" w:color="auto"/>
+        <w:insideH w:val="single" w:sz="4" w:space="0" w:color="auto"/>
+        <w:insideV w:val="single" w:sz="4" w:space="0" w:color="auto"/>
+      </w:tblBorders>
+    </w:tblPr>
+  </w:style>
 </w:styles>
 </file>
 

</xml_diff>